<commit_message>
update files# Please enter the commit message for your changes. Lines starting
</commit_message>
<xml_diff>
--- a/Project Progress Temp-GEHU.docx
+++ b/Project Progress Temp-GEHU.docx
@@ -269,11 +269,19 @@
                 <w:rFonts w:ascii="Graphic Era Sans Light" w:hAnsi="Graphic Era Sans Light" w:cs="Graphic Era Sans Light"/>
               </w:rPr>
             </w:pPr>
-            <w:r>
-              <w:rPr>
-                <w:rFonts w:ascii="Graphic Era Sans Light" w:hAnsi="Graphic Era Sans Light" w:cs="Graphic Era Sans Light"/>
-              </w:rPr>
-              <w:t>LiteShell: - A lightweight, ef</w:t>
+            <w:proofErr w:type="spellStart"/>
+            <w:r>
+              <w:rPr>
+                <w:rFonts w:ascii="Graphic Era Sans Light" w:hAnsi="Graphic Era Sans Light" w:cs="Graphic Era Sans Light"/>
+              </w:rPr>
+              <w:t>LiteShell</w:t>
+            </w:r>
+            <w:proofErr w:type="spellEnd"/>
+            <w:r>
+              <w:rPr>
+                <w:rFonts w:ascii="Graphic Era Sans Light" w:hAnsi="Graphic Era Sans Light" w:cs="Graphic Era Sans Light"/>
+              </w:rPr>
+              <w:t>: - A lightweight, ef</w:t>
             </w:r>
             <w:r>
               <w:rPr>
@@ -1586,7 +1594,21 @@
               <w:rPr>
                 <w:rFonts w:asciiTheme="majorHAnsi" w:hAnsiTheme="majorHAnsi" w:cstheme="majorHAnsi"/>
               </w:rPr>
-              <w:t xml:space="preserve">System Calls:  fork(), waitpid(). </w:t>
+              <w:t xml:space="preserve">System Calls:  fork(), </w:t>
+            </w:r>
+            <w:proofErr w:type="spellStart"/>
+            <w:r>
+              <w:rPr>
+                <w:rFonts w:asciiTheme="majorHAnsi" w:hAnsiTheme="majorHAnsi" w:cstheme="majorHAnsi"/>
+              </w:rPr>
+              <w:t>waitpid</w:t>
+            </w:r>
+            <w:proofErr w:type="spellEnd"/>
+            <w:r>
+              <w:rPr>
+                <w:rFonts w:asciiTheme="majorHAnsi" w:hAnsiTheme="majorHAnsi" w:cstheme="majorHAnsi"/>
+              </w:rPr>
+              <w:t xml:space="preserve">(). </w:t>
             </w:r>
           </w:p>
           <w:p>
@@ -1681,18 +1703,27 @@
               </w:rPr>
               <w:t xml:space="preserve"> </w:t>
             </w:r>
+            <w:proofErr w:type="spellStart"/>
             <w:r>
               <w:rPr>
                 <w:rFonts w:asciiTheme="majorHAnsi" w:hAnsiTheme="majorHAnsi" w:cstheme="majorHAnsi"/>
                 <w:lang w:val="en-IN"/>
               </w:rPr>
-              <w:t>unistd.h,</w:t>
-            </w:r>
+              <w:t>unistd.h</w:t>
+            </w:r>
+            <w:proofErr w:type="spellEnd"/>
             <w:r>
               <w:rPr>
                 <w:rFonts w:asciiTheme="majorHAnsi" w:hAnsiTheme="majorHAnsi" w:cstheme="majorHAnsi"/>
                 <w:lang w:val="en-IN"/>
               </w:rPr>
+              <w:t>,</w:t>
+            </w:r>
+            <w:r>
+              <w:rPr>
+                <w:rFonts w:asciiTheme="majorHAnsi" w:hAnsiTheme="majorHAnsi" w:cstheme="majorHAnsi"/>
+                <w:lang w:val="en-IN"/>
+              </w:rPr>
               <w:t xml:space="preserve"> </w:t>
             </w:r>
             <w:r>
@@ -1700,29 +1731,55 @@
                 <w:rFonts w:asciiTheme="majorHAnsi" w:hAnsiTheme="majorHAnsi" w:cstheme="majorHAnsi"/>
                 <w:lang w:val="en-IN"/>
               </w:rPr>
-              <w:t>sys/wait.h,</w:t>
-            </w:r>
+              <w:t>sys/</w:t>
+            </w:r>
+            <w:proofErr w:type="spellStart"/>
             <w:r>
               <w:rPr>
                 <w:rFonts w:asciiTheme="majorHAnsi" w:hAnsiTheme="majorHAnsi" w:cstheme="majorHAnsi"/>
                 <w:lang w:val="en-IN"/>
               </w:rPr>
+              <w:t>wait.h</w:t>
+            </w:r>
+            <w:proofErr w:type="spellEnd"/>
+            <w:r>
+              <w:rPr>
+                <w:rFonts w:asciiTheme="majorHAnsi" w:hAnsiTheme="majorHAnsi" w:cstheme="majorHAnsi"/>
+                <w:lang w:val="en-IN"/>
+              </w:rPr>
+              <w:t>,</w:t>
+            </w:r>
+            <w:r>
+              <w:rPr>
+                <w:rFonts w:asciiTheme="majorHAnsi" w:hAnsiTheme="majorHAnsi" w:cstheme="majorHAnsi"/>
+                <w:lang w:val="en-IN"/>
+              </w:rPr>
               <w:t xml:space="preserve"> </w:t>
             </w:r>
+            <w:proofErr w:type="spellStart"/>
             <w:r>
               <w:rPr>
                 <w:rFonts w:asciiTheme="majorHAnsi" w:hAnsiTheme="majorHAnsi" w:cstheme="majorHAnsi"/>
                 <w:lang w:val="en-IN"/>
               </w:rPr>
-              <w:t>cstring,</w:t>
-            </w:r>
+              <w:t>cstring</w:t>
+            </w:r>
+            <w:proofErr w:type="spellEnd"/>
             <w:r>
               <w:rPr>
                 <w:rFonts w:asciiTheme="majorHAnsi" w:hAnsiTheme="majorHAnsi" w:cstheme="majorHAnsi"/>
                 <w:lang w:val="en-IN"/>
               </w:rPr>
+              <w:t>,</w:t>
+            </w:r>
+            <w:r>
+              <w:rPr>
+                <w:rFonts w:asciiTheme="majorHAnsi" w:hAnsiTheme="majorHAnsi" w:cstheme="majorHAnsi"/>
+                <w:lang w:val="en-IN"/>
+              </w:rPr>
               <w:t xml:space="preserve"> </w:t>
             </w:r>
+            <w:proofErr w:type="spellStart"/>
             <w:r>
               <w:rPr>
                 <w:rFonts w:asciiTheme="majorHAnsi" w:hAnsiTheme="majorHAnsi" w:cstheme="majorHAnsi"/>
@@ -1730,6 +1787,7 @@
               </w:rPr>
               <w:t>fstream</w:t>
             </w:r>
+            <w:proofErr w:type="spellEnd"/>
           </w:p>
           <w:p>
             <w:pPr>
@@ -1807,7 +1865,21 @@
               <w:rPr>
                 <w:rFonts w:asciiTheme="majorHAnsi" w:hAnsiTheme="majorHAnsi" w:cstheme="majorHAnsi"/>
               </w:rPr>
-              <w:t xml:space="preserve">Add basic command execution using fork() and execvp(). </w:t>
+              <w:t xml:space="preserve">Add basic command execution using fork() and </w:t>
+            </w:r>
+            <w:proofErr w:type="spellStart"/>
+            <w:r>
+              <w:rPr>
+                <w:rFonts w:asciiTheme="majorHAnsi" w:hAnsiTheme="majorHAnsi" w:cstheme="majorHAnsi"/>
+              </w:rPr>
+              <w:t>execvp</w:t>
+            </w:r>
+            <w:proofErr w:type="spellEnd"/>
+            <w:r>
+              <w:rPr>
+                <w:rFonts w:asciiTheme="majorHAnsi" w:hAnsiTheme="majorHAnsi" w:cstheme="majorHAnsi"/>
+              </w:rPr>
+              <w:t xml:space="preserve">(). </w:t>
             </w:r>
           </w:p>
           <w:p>
@@ -2189,7 +2261,21 @@
               <w:rPr>
                 <w:rFonts w:ascii="Graphic Era Sans Light" w:hAnsi="Graphic Era Sans Light" w:cs="Graphic Era Sans Light"/>
               </w:rPr>
-              <w:t xml:space="preserve"> - Run system commands using fork() and execvp().</w:t>
+              <w:t xml:space="preserve"> - Run system commands using fork() and </w:t>
+            </w:r>
+            <w:proofErr w:type="spellStart"/>
+            <w:r>
+              <w:rPr>
+                <w:rFonts w:ascii="Graphic Era Sans Light" w:hAnsi="Graphic Era Sans Light" w:cs="Graphic Era Sans Light"/>
+              </w:rPr>
+              <w:t>execvp</w:t>
+            </w:r>
+            <w:proofErr w:type="spellEnd"/>
+            <w:r>
+              <w:rPr>
+                <w:rFonts w:ascii="Graphic Era Sans Light" w:hAnsi="Graphic Era Sans Light" w:cs="Graphic Era Sans Light"/>
+              </w:rPr>
+              <w:t>().</w:t>
             </w:r>
           </w:p>
           <w:p>
@@ -2215,7 +2301,21 @@
               <w:rPr>
                 <w:rFonts w:ascii="Graphic Era Sans Light" w:hAnsi="Graphic Era Sans Light" w:cs="Graphic Era Sans Light"/>
               </w:rPr>
-              <w:t xml:space="preserve"> - Handles commands like cd, exit, pwd without external process.</w:t>
+              <w:t xml:space="preserve"> - Handles commands like cd, exit, </w:t>
+            </w:r>
+            <w:proofErr w:type="spellStart"/>
+            <w:r>
+              <w:rPr>
+                <w:rFonts w:ascii="Graphic Era Sans Light" w:hAnsi="Graphic Era Sans Light" w:cs="Graphic Era Sans Light"/>
+              </w:rPr>
+              <w:t>pwd</w:t>
+            </w:r>
+            <w:proofErr w:type="spellEnd"/>
+            <w:r>
+              <w:rPr>
+                <w:rFonts w:ascii="Graphic Era Sans Light" w:hAnsi="Graphic Era Sans Light" w:cs="Graphic Era Sans Light"/>
+              </w:rPr>
+              <w:t xml:space="preserve"> without external process.</w:t>
             </w:r>
           </w:p>
           <w:p>
@@ -2785,7 +2885,23 @@
                 <w:rFonts w:ascii="Graphic Era Sans Light" w:hAnsi="Graphic Era Sans Light" w:cs="Graphic Era Sans Light"/>
                 <w:lang w:val="en-IN"/>
               </w:rPr>
-              <w:t>Use fork() to create a child process and execvp() to execute commands.</w:t>
+              <w:t xml:space="preserve">Use fork() to create a child process and </w:t>
+            </w:r>
+            <w:proofErr w:type="spellStart"/>
+            <w:r>
+              <w:rPr>
+                <w:rFonts w:ascii="Graphic Era Sans Light" w:hAnsi="Graphic Era Sans Light" w:cs="Graphic Era Sans Light"/>
+                <w:lang w:val="en-IN"/>
+              </w:rPr>
+              <w:t>execvp</w:t>
+            </w:r>
+            <w:proofErr w:type="spellEnd"/>
+            <w:r>
+              <w:rPr>
+                <w:rFonts w:ascii="Graphic Era Sans Light" w:hAnsi="Graphic Era Sans Light" w:cs="Graphic Era Sans Light"/>
+                <w:lang w:val="en-IN"/>
+              </w:rPr>
+              <w:t>() to execute commands.</w:t>
             </w:r>
           </w:p>
           <w:p>
@@ -2801,7 +2917,23 @@
                 <w:rFonts w:ascii="Graphic Era Sans Light" w:hAnsi="Graphic Era Sans Light" w:cs="Graphic Era Sans Light"/>
                 <w:lang w:val="en-IN"/>
               </w:rPr>
-              <w:t>Use waitpid() in the parent process to handle cleanup and avoid zombies.</w:t>
+              <w:t xml:space="preserve">Use </w:t>
+            </w:r>
+            <w:proofErr w:type="spellStart"/>
+            <w:r>
+              <w:rPr>
+                <w:rFonts w:ascii="Graphic Era Sans Light" w:hAnsi="Graphic Era Sans Light" w:cs="Graphic Era Sans Light"/>
+                <w:lang w:val="en-IN"/>
+              </w:rPr>
+              <w:t>waitpid</w:t>
+            </w:r>
+            <w:proofErr w:type="spellEnd"/>
+            <w:r>
+              <w:rPr>
+                <w:rFonts w:ascii="Graphic Era Sans Light" w:hAnsi="Graphic Era Sans Light" w:cs="Graphic Era Sans Light"/>
+                <w:lang w:val="en-IN"/>
+              </w:rPr>
+              <w:t>() in the parent process to handle cleanup and avoid zombies.</w:t>
             </w:r>
           </w:p>
           <w:p>
@@ -3646,7 +3778,46 @@
               <w:rPr>
                 <w:rFonts w:ascii="Graphic Era Sans Light" w:hAnsi="Graphic Era Sans Light" w:cs="Graphic Era Sans Light"/>
               </w:rPr>
-              <w:t>f3538de (HEAD -&gt; main, origin/main, origin/HEAD) modifying some commands</w:t>
+              <w:t>57edd7e (HEAD -&gt; main, origin/main, origin/HEAD) modifications#</w:t>
+            </w:r>
+          </w:p>
+          <w:p>
+            <w:pPr>
+              <w:rPr>
+                <w:rFonts w:ascii="Graphic Era Sans Light" w:hAnsi="Graphic Era Sans Light" w:cs="Graphic Era Sans Light"/>
+              </w:rPr>
+            </w:pPr>
+            <w:r>
+              <w:rPr>
+                <w:rFonts w:ascii="Graphic Era Sans Light" w:hAnsi="Graphic Era Sans Light" w:cs="Graphic Era Sans Light"/>
+              </w:rPr>
+              <w:t>afb33df 100 implementation#</w:t>
+            </w:r>
+          </w:p>
+          <w:p>
+            <w:pPr>
+              <w:rPr>
+                <w:rFonts w:ascii="Graphic Era Sans Light" w:hAnsi="Graphic Era Sans Light" w:cs="Graphic Era Sans Light"/>
+              </w:rPr>
+            </w:pPr>
+            <w:r>
+              <w:rPr>
+                <w:rFonts w:ascii="Graphic Era Sans Light" w:hAnsi="Graphic Era Sans Light" w:cs="Graphic Era Sans Light"/>
+              </w:rPr>
+              <w:t>6204dd9 adding template</w:t>
+            </w:r>
+          </w:p>
+          <w:p>
+            <w:pPr>
+              <w:rPr>
+                <w:rFonts w:ascii="Graphic Era Sans Light" w:hAnsi="Graphic Era Sans Light" w:cs="Graphic Era Sans Light"/>
+              </w:rPr>
+            </w:pPr>
+            <w:r>
+              <w:rPr>
+                <w:rFonts w:ascii="Graphic Era Sans Light" w:hAnsi="Graphic Era Sans Light" w:cs="Graphic Era Sans Light"/>
+              </w:rPr>
+              <w:t>f3538de modifying some commands</w:t>
             </w:r>
           </w:p>
           <w:p>
@@ -3672,7 +3843,7 @@
               <w:rPr>
                 <w:rFonts w:ascii="Graphic Era Sans Light" w:hAnsi="Graphic Era Sans Light" w:cs="Graphic Era Sans Light"/>
               </w:rPr>
-              <w:t xml:space="preserve">33099dd adding files  </w:t>
+              <w:t>33099dd adding files</w:t>
             </w:r>
           </w:p>
           <w:p>
@@ -4612,6 +4783,7 @@
         <w:color w:val="000000"/>
       </w:rPr>
     </w:pPr>
+    <w:proofErr w:type="spellStart"/>
     <w:r>
       <w:rPr>
         <w:rFonts w:ascii="Graphic Era Sans Medium" w:hAnsi="Graphic Era Sans Medium" w:cs="Graphic Era Sans Medium"/>
@@ -4634,7 +4806,16 @@
         <w:bCs/>
         <w:color w:val="000000"/>
       </w:rPr>
-      <w:t>ech CSE</w:t>
+      <w:t>ech</w:t>
+    </w:r>
+    <w:proofErr w:type="spellEnd"/>
+    <w:r>
+      <w:rPr>
+        <w:rFonts w:ascii="Graphic Era Sans Medium" w:hAnsi="Graphic Era Sans Medium" w:cs="Graphic Era Sans Medium"/>
+        <w:bCs/>
+        <w:color w:val="000000"/>
+      </w:rPr>
+      <w:t xml:space="preserve"> CSE</w:t>
     </w:r>
     <w:r>
       <w:rPr>

</xml_diff>